<commit_message>
Logboek en urenregistratie bijgewerkt
</commit_message>
<xml_diff>
--- a/PaulLogboek.docx
+++ b/PaulLogboek.docx
@@ -16,230 +16,123 @@
         </w:rPr>
         <w:t>Week 1</w:t>
       </w:r>
-    </w:p>
-    <w:p>
-      <w:pPr>
-        <w:rPr>
-          <w:sz w:val="20"/>
-          <w:szCs w:val="20"/>
-        </w:rPr>
-      </w:pPr>
-      <w:r>
-        <w:rPr>
-          <w:sz w:val="20"/>
-          <w:szCs w:val="20"/>
-        </w:rPr>
-        <w:t xml:space="preserve">Wij zijn begonnen met een </w:t>
-      </w:r>
-      <w:proofErr w:type="spellStart"/>
-      <w:r>
-        <w:rPr>
-          <w:sz w:val="20"/>
-          <w:szCs w:val="20"/>
-        </w:rPr>
-        <w:t>Udemy</w:t>
-      </w:r>
-      <w:proofErr w:type="spellEnd"/>
-      <w:r>
-        <w:rPr>
-          <w:sz w:val="20"/>
-          <w:szCs w:val="20"/>
-        </w:rPr>
-        <w:t xml:space="preserve"> cursus. Het gaat over </w:t>
-      </w:r>
-      <w:proofErr w:type="spellStart"/>
-      <w:r>
-        <w:rPr>
-          <w:sz w:val="20"/>
-          <w:szCs w:val="20"/>
-        </w:rPr>
-        <w:t>Xamarin</w:t>
-      </w:r>
-      <w:proofErr w:type="spellEnd"/>
-      <w:r>
-        <w:rPr>
-          <w:sz w:val="20"/>
-          <w:szCs w:val="20"/>
-        </w:rPr>
-        <w:t xml:space="preserve">. Wij moeten de basics van XAML leren. En hoe je simpele apps kan maken die je ook op Android of iOS kunt draaien. </w:t>
-      </w:r>
-    </w:p>
-    <w:p>
-      <w:pPr>
-        <w:rPr>
-          <w:sz w:val="20"/>
-          <w:szCs w:val="20"/>
-        </w:rPr>
-      </w:pPr>
-      <w:r>
-        <w:rPr>
-          <w:sz w:val="20"/>
-          <w:szCs w:val="20"/>
-        </w:rPr>
-        <w:t>Op de cursus kreeg ik een opdracht om een quote page te maken. Met een Slider en klikbare knop. Je kan dan als je met de slider heen en weer gaat de waardes veranderen. En al druk je op de button dan krijg je elke keer een nieuwe quote.</w:t>
-      </w:r>
-    </w:p>
-    <w:p>
-      <w:pPr>
-        <w:rPr>
-          <w:sz w:val="20"/>
-          <w:szCs w:val="20"/>
-        </w:rPr>
-      </w:pPr>
-      <w:r>
-        <w:rPr>
-          <w:sz w:val="20"/>
-          <w:szCs w:val="20"/>
-        </w:rPr>
-        <w:t xml:space="preserve">Later was ik bezig met de </w:t>
-      </w:r>
-      <w:proofErr w:type="spellStart"/>
-      <w:r>
-        <w:rPr>
-          <w:sz w:val="20"/>
-          <w:szCs w:val="20"/>
-        </w:rPr>
-        <w:t>layout</w:t>
-      </w:r>
-      <w:proofErr w:type="spellEnd"/>
-      <w:r>
-        <w:rPr>
-          <w:sz w:val="20"/>
-          <w:szCs w:val="20"/>
-        </w:rPr>
-        <w:t xml:space="preserve"> van </w:t>
-      </w:r>
-      <w:proofErr w:type="spellStart"/>
-      <w:r>
-        <w:rPr>
-          <w:sz w:val="20"/>
-          <w:szCs w:val="20"/>
-        </w:rPr>
-        <w:t>Xaml</w:t>
-      </w:r>
-      <w:proofErr w:type="spellEnd"/>
-      <w:r>
-        <w:rPr>
-          <w:sz w:val="20"/>
-          <w:szCs w:val="20"/>
-        </w:rPr>
-        <w:t xml:space="preserve">. Het ging over hoe alles is ingedeeld, </w:t>
-      </w:r>
-      <w:proofErr w:type="spellStart"/>
-      <w:r>
-        <w:rPr>
-          <w:sz w:val="20"/>
-          <w:szCs w:val="20"/>
-        </w:rPr>
-        <w:t>grids</w:t>
-      </w:r>
-      <w:proofErr w:type="spellEnd"/>
-      <w:r>
-        <w:rPr>
-          <w:sz w:val="20"/>
-          <w:szCs w:val="20"/>
-        </w:rPr>
-        <w:t xml:space="preserve"> en absolute </w:t>
-      </w:r>
-      <w:proofErr w:type="spellStart"/>
-      <w:r>
-        <w:rPr>
-          <w:sz w:val="20"/>
-          <w:szCs w:val="20"/>
-        </w:rPr>
-        <w:t>layouts</w:t>
-      </w:r>
-      <w:proofErr w:type="spellEnd"/>
-      <w:r>
-        <w:rPr>
-          <w:sz w:val="20"/>
-          <w:szCs w:val="20"/>
-        </w:rPr>
-        <w:t xml:space="preserve">. Ook was ik bezig met de opdracht. Ik had een telefoon </w:t>
-      </w:r>
-      <w:proofErr w:type="spellStart"/>
-      <w:r>
-        <w:rPr>
-          <w:sz w:val="20"/>
-          <w:szCs w:val="20"/>
-        </w:rPr>
-        <w:t>layout</w:t>
-      </w:r>
-      <w:proofErr w:type="spellEnd"/>
-      <w:r>
-        <w:rPr>
-          <w:sz w:val="20"/>
-          <w:szCs w:val="20"/>
-        </w:rPr>
-        <w:t xml:space="preserve"> gemaakt</w:t>
-      </w:r>
-      <w:r>
-        <w:rPr>
-          <w:sz w:val="20"/>
-          <w:szCs w:val="20"/>
-        </w:rPr>
-        <w:t xml:space="preserve"> met drukbare buttons</w:t>
-      </w:r>
-      <w:r>
-        <w:rPr>
-          <w:sz w:val="20"/>
-          <w:szCs w:val="20"/>
-        </w:rPr>
-        <w:t>. En ui voor simpele apps. Zoals een inlog scherm.</w:t>
-      </w:r>
-      <w:r>
-        <w:rPr>
-          <w:sz w:val="20"/>
-          <w:szCs w:val="20"/>
-        </w:rPr>
-        <w:t xml:space="preserve"> Ook had ik een uren registratie gemaakt in Excel. </w:t>
-      </w:r>
-      <w:r>
-        <w:rPr>
-          <w:sz w:val="20"/>
-          <w:szCs w:val="20"/>
-        </w:rPr>
-        <w:br/>
-      </w:r>
-    </w:p>
-    <w:p>
-      <w:pPr>
+      <w:r>
         <w:rPr>
           <w:sz w:val="36"/>
           <w:szCs w:val="36"/>
         </w:rPr>
-      </w:pPr>
-      <w:r>
+        <w:t>.</w:t>
+      </w:r>
+    </w:p>
+    <w:p>
+      <w:pPr>
+        <w:rPr>
+          <w:sz w:val="20"/>
+          <w:szCs w:val="20"/>
+        </w:rPr>
+      </w:pPr>
+      <w:r>
+        <w:rPr>
+          <w:sz w:val="20"/>
+          <w:szCs w:val="20"/>
+        </w:rPr>
+        <w:t xml:space="preserve">Wij zijn begonnen met een Udemy cursus. Het gaat over Xamarin. Wij moeten de basics van XAML leren. En hoe je simpele apps kan maken die je ook op Android of iOS kunt draaien. </w:t>
+      </w:r>
+    </w:p>
+    <w:p>
+      <w:pPr>
+        <w:rPr>
+          <w:sz w:val="20"/>
+          <w:szCs w:val="20"/>
+        </w:rPr>
+      </w:pPr>
+      <w:r>
+        <w:rPr>
+          <w:sz w:val="20"/>
+          <w:szCs w:val="20"/>
+        </w:rPr>
+        <w:t>Op de cursus kreeg ik een opdracht om een quote page te maken. Met een Slider en klikbare knop. Je kan dan als je met de slider heen en weer gaat de waardes veranderen. En al druk je op de button dan krijg je elke keer een nieuwe quote.</w:t>
+      </w:r>
+    </w:p>
+    <w:p>
+      <w:pPr>
+        <w:rPr>
+          <w:sz w:val="20"/>
+          <w:szCs w:val="20"/>
+        </w:rPr>
+      </w:pPr>
+      <w:r>
+        <w:rPr>
+          <w:sz w:val="20"/>
+          <w:szCs w:val="20"/>
+        </w:rPr>
+        <w:t>Later was ik bezig met de layout van Xaml. Het ging over hoe alles is ingedeeld, grids en absolute layouts. Ook was ik bezig met de opdracht. Ik had een telefoon layout gemaakt</w:t>
+      </w:r>
+      <w:r>
+        <w:rPr>
+          <w:sz w:val="20"/>
+          <w:szCs w:val="20"/>
+        </w:rPr>
+        <w:t xml:space="preserve"> met drukbare buttons</w:t>
+      </w:r>
+      <w:r>
+        <w:rPr>
+          <w:sz w:val="20"/>
+          <w:szCs w:val="20"/>
+        </w:rPr>
+        <w:t>. En ui voor simpele apps. Zoals een inlog scherm.</w:t>
+      </w:r>
+      <w:r>
+        <w:rPr>
+          <w:sz w:val="20"/>
+          <w:szCs w:val="20"/>
+        </w:rPr>
+        <w:t xml:space="preserve"> Ook had ik een uren registratie gemaakt in Excel. </w:t>
+      </w:r>
+      <w:r>
+        <w:rPr>
+          <w:sz w:val="20"/>
+          <w:szCs w:val="20"/>
+        </w:rPr>
+        <w:br/>
+      </w:r>
+    </w:p>
+    <w:p>
+      <w:pPr>
         <w:rPr>
           <w:sz w:val="36"/>
           <w:szCs w:val="36"/>
         </w:rPr>
+      </w:pPr>
+      <w:r>
+        <w:rPr>
+          <w:sz w:val="36"/>
+          <w:szCs w:val="36"/>
+        </w:rPr>
         <w:t>Week 2</w:t>
       </w:r>
-    </w:p>
-    <w:p>
-      <w:pPr>
-        <w:rPr>
-          <w:sz w:val="20"/>
-          <w:szCs w:val="20"/>
-        </w:rPr>
-      </w:pPr>
-      <w:r>
-        <w:rPr>
-          <w:sz w:val="20"/>
-          <w:szCs w:val="20"/>
-        </w:rPr>
-        <w:t xml:space="preserve">Ik was vandaag begonnen met de vierde sectie. Dat ging over images. De opdrachten gingen over hoe je een icoon kan toevoegen. En hoe je dat op verschillende platformen kunt implementeren. Ook ging de hoofdstuk over hoe je plaatjes direct uit een bestand kunt toevoegen. Of via het internet. Ik leerde ook hoe je een plug-in kon toevoegen. Zodat je ronde plaatjes kunt hebben. Dat zit niet standaard in </w:t>
-      </w:r>
-      <w:proofErr w:type="spellStart"/>
-      <w:r>
-        <w:rPr>
-          <w:sz w:val="20"/>
-          <w:szCs w:val="20"/>
-        </w:rPr>
-        <w:t>Xamarin</w:t>
-      </w:r>
-      <w:proofErr w:type="spellEnd"/>
+      <w:r>
+        <w:rPr>
+          <w:sz w:val="36"/>
+          <w:szCs w:val="36"/>
+        </w:rPr>
+        <w:t>.</w:t>
+      </w:r>
+    </w:p>
+    <w:p>
+      <w:pPr>
+        <w:rPr>
+          <w:sz w:val="20"/>
+          <w:szCs w:val="20"/>
+        </w:rPr>
+      </w:pPr>
+      <w:r>
+        <w:rPr>
+          <w:sz w:val="20"/>
+          <w:szCs w:val="20"/>
+        </w:rPr>
+        <w:t>Ik was vandaag begonnen met de vierde sectie. Dat ging over images. De opdrachten gingen over hoe je een icoon kan toevoegen. En hoe je dat op verschillende platformen kunt implementeren. Ook ging de hoofdstuk over hoe je plaatjes direct uit een bestand kunt toevoegen. Of via het internet. Ik leerde ook hoe je een plug-in kon toevoegen. Zodat je ronde plaatjes kunt hebben. Dat zit niet standaard in Xamarin</w:t>
+      </w:r>
       <w:r>
         <w:rPr>
           <w:sz w:val="20"/>
@@ -260,159 +153,22 @@
           <w:sz w:val="20"/>
           <w:szCs w:val="20"/>
         </w:rPr>
-        <w:t xml:space="preserve">Ook was ik met </w:t>
-      </w:r>
-      <w:proofErr w:type="spellStart"/>
-      <w:r>
-        <w:rPr>
-          <w:sz w:val="20"/>
-          <w:szCs w:val="20"/>
-        </w:rPr>
-        <w:t>lists</w:t>
-      </w:r>
-      <w:proofErr w:type="spellEnd"/>
-      <w:r>
-        <w:rPr>
-          <w:sz w:val="20"/>
-          <w:szCs w:val="20"/>
-        </w:rPr>
-        <w:t xml:space="preserve"> bezig. Wij moeten leren hoe je Items moest toevoegen en hoe je data in lijsten moest stoppen. Het begon simpel door eerst een lijst te laten zien. Later werd het wat uitgebreider. Ik moest data kunnen verwijderen binnen de app. En een soort van hele simpele Instagram maken. Wat automatisch lijsten bijwerkt. Wij leerden hoe je een searchbar moest implementeren en hoe je een pagina kan </w:t>
-      </w:r>
-      <w:proofErr w:type="spellStart"/>
-      <w:proofErr w:type="gramStart"/>
-      <w:r>
-        <w:rPr>
-          <w:sz w:val="20"/>
-          <w:szCs w:val="20"/>
-        </w:rPr>
-        <w:t>refreshen</w:t>
-      </w:r>
-      <w:proofErr w:type="spellEnd"/>
-      <w:r>
-        <w:rPr>
-          <w:sz w:val="20"/>
-          <w:szCs w:val="20"/>
-        </w:rPr>
-        <w:t xml:space="preserve">  </w:t>
-      </w:r>
-      <w:proofErr w:type="gramEnd"/>
-      <w:r>
-        <w:rPr>
-          <w:sz w:val="20"/>
-          <w:szCs w:val="20"/>
-        </w:rPr>
-        <w:t xml:space="preserve">door naar beneden te slepen. De laatste opdracht van </w:t>
-      </w:r>
-      <w:proofErr w:type="spellStart"/>
-      <w:r>
-        <w:rPr>
-          <w:sz w:val="20"/>
-          <w:szCs w:val="20"/>
-        </w:rPr>
-        <w:t>lists</w:t>
-      </w:r>
-      <w:proofErr w:type="spellEnd"/>
-      <w:r>
-        <w:rPr>
-          <w:sz w:val="20"/>
-          <w:szCs w:val="20"/>
-        </w:rPr>
-        <w:t xml:space="preserve"> was een </w:t>
-      </w:r>
-      <w:proofErr w:type="spellStart"/>
-      <w:r>
-        <w:rPr>
-          <w:sz w:val="20"/>
-          <w:szCs w:val="20"/>
-        </w:rPr>
-        <w:t>Airbnb</w:t>
-      </w:r>
-      <w:proofErr w:type="spellEnd"/>
-      <w:r>
-        <w:rPr>
-          <w:sz w:val="20"/>
-          <w:szCs w:val="20"/>
-        </w:rPr>
-        <w:t xml:space="preserve"> maken. Dus een soort van lijst waar je kan zien op welke datum welke vluchten aanwezig zijn. </w:t>
-      </w:r>
-    </w:p>
-    <w:p>
-      <w:pPr>
-        <w:rPr>
-          <w:sz w:val="20"/>
-          <w:szCs w:val="20"/>
-        </w:rPr>
-      </w:pPr>
-      <w:r>
-        <w:rPr>
-          <w:sz w:val="20"/>
-          <w:szCs w:val="20"/>
-        </w:rPr>
-        <w:t xml:space="preserve">Ik was ook bezig met </w:t>
-      </w:r>
-      <w:proofErr w:type="spellStart"/>
-      <w:r>
-        <w:rPr>
-          <w:sz w:val="20"/>
-          <w:szCs w:val="20"/>
-        </w:rPr>
-        <w:t>Navigation</w:t>
-      </w:r>
-      <w:proofErr w:type="spellEnd"/>
-      <w:r>
-        <w:rPr>
-          <w:sz w:val="20"/>
-          <w:szCs w:val="20"/>
-        </w:rPr>
-        <w:t xml:space="preserve">. Ik leerde hoe je master detail pages moest maken. Maar ook hoe je </w:t>
-      </w:r>
-      <w:proofErr w:type="spellStart"/>
-      <w:r>
-        <w:rPr>
-          <w:sz w:val="20"/>
-          <w:szCs w:val="20"/>
-        </w:rPr>
-        <w:t>tabbed</w:t>
-      </w:r>
-      <w:proofErr w:type="spellEnd"/>
-      <w:r>
-        <w:rPr>
-          <w:sz w:val="20"/>
-          <w:szCs w:val="20"/>
-        </w:rPr>
-        <w:t xml:space="preserve"> pages moest maken. Ook ging het kort over </w:t>
-      </w:r>
-      <w:proofErr w:type="spellStart"/>
-      <w:r>
-        <w:rPr>
-          <w:sz w:val="20"/>
-          <w:szCs w:val="20"/>
-        </w:rPr>
-        <w:t>popups</w:t>
-      </w:r>
-      <w:proofErr w:type="spellEnd"/>
-      <w:r>
-        <w:rPr>
-          <w:sz w:val="20"/>
-          <w:szCs w:val="20"/>
-        </w:rPr>
-        <w:t xml:space="preserve"> en </w:t>
-      </w:r>
-      <w:proofErr w:type="spellStart"/>
-      <w:r>
-        <w:rPr>
-          <w:sz w:val="20"/>
-          <w:szCs w:val="20"/>
-        </w:rPr>
-        <w:t>toolbar</w:t>
-      </w:r>
-      <w:proofErr w:type="spellEnd"/>
-      <w:r>
-        <w:rPr>
-          <w:sz w:val="20"/>
-          <w:szCs w:val="20"/>
-        </w:rPr>
-        <w:t xml:space="preserve"> keuzes. Zodat je kan zien wat er allemaal mogelijk is. Met de master Detail page opdracht moest ik een simpele Instagram app maken. Dit keer met Master Detail pages. Zodat het wat interactiever wordt.</w:t>
+        <w:t xml:space="preserve">Ook was ik met lists bezig. Wij moeten leren hoe je Items moest toevoegen en hoe je data in lijsten moest stoppen. Het begon simpel door eerst een lijst te laten zien. Later werd het wat uitgebreider. Ik moest data kunnen verwijderen binnen de app. En een soort van hele simpele Instagram maken. Wat automatisch lijsten bijwerkt. Wij leerden hoe je een searchbar moest implementeren en hoe je een pagina kan refreshen  door naar beneden te slepen. De laatste opdracht van lists was een Airbnb maken. Dus een soort van lijst waar je kan zien op welke datum welke vluchten aanwezig zijn. </w:t>
+      </w:r>
+    </w:p>
+    <w:p>
+      <w:pPr>
+        <w:rPr>
+          <w:sz w:val="20"/>
+          <w:szCs w:val="20"/>
+        </w:rPr>
+      </w:pPr>
+      <w:r>
+        <w:rPr>
+          <w:sz w:val="20"/>
+          <w:szCs w:val="20"/>
+        </w:rPr>
+        <w:t>Ik was ook bezig met Navigation. Ik leerde hoe je master detail pages moest maken. Maar ook hoe je tabbed pages moest maken. Ook ging het kort over popups en toolbar keuzes. Zodat je kan zien wat er allemaal mogelijk is. Met de master Detail page opdracht moest ik een simpele Instagram app maken. Dit keer met Master Detail pages. Zodat het wat interactiever wordt.</w:t>
       </w:r>
       <w:r>
         <w:rPr>
@@ -434,149 +190,149 @@
           <w:sz w:val="20"/>
           <w:szCs w:val="20"/>
         </w:rPr>
-        <w:t xml:space="preserve">Sectie 7 ging over Forms en setting pages. Ik moest leren hoe je dingen moest kunnen gebruiken zoals een Switch, slider, </w:t>
-      </w:r>
-      <w:proofErr w:type="spellStart"/>
-      <w:r>
-        <w:rPr>
-          <w:sz w:val="20"/>
-          <w:szCs w:val="20"/>
-        </w:rPr>
-        <w:t>stepper</w:t>
-      </w:r>
-      <w:proofErr w:type="spellEnd"/>
-      <w:r>
-        <w:rPr>
-          <w:sz w:val="20"/>
-          <w:szCs w:val="20"/>
-        </w:rPr>
-        <w:t xml:space="preserve">, entry en </w:t>
-      </w:r>
-      <w:proofErr w:type="spellStart"/>
-      <w:r>
-        <w:rPr>
-          <w:sz w:val="20"/>
-          <w:szCs w:val="20"/>
-        </w:rPr>
-        <w:t>pickers</w:t>
-      </w:r>
-      <w:proofErr w:type="spellEnd"/>
-      <w:r>
-        <w:rPr>
-          <w:sz w:val="20"/>
-          <w:szCs w:val="20"/>
-        </w:rPr>
-        <w:t>. En wij moesten met de data van dat dingen doen. En met C# functionaliteiten geven zoals dingen te laten verdwijnen al druk je op een knop.</w:t>
-      </w:r>
-    </w:p>
-    <w:p>
-      <w:pPr>
-        <w:rPr>
-          <w:sz w:val="20"/>
-          <w:szCs w:val="20"/>
-        </w:rPr>
-      </w:pPr>
-      <w:r>
-        <w:rPr>
-          <w:sz w:val="20"/>
-          <w:szCs w:val="20"/>
-        </w:rPr>
-        <w:t xml:space="preserve">En het ging kort over Forms en hoe je het mooi kunt laten weergeven. Dat werd gedaan met een </w:t>
-      </w:r>
-      <w:proofErr w:type="spellStart"/>
-      <w:r>
-        <w:rPr>
-          <w:sz w:val="20"/>
-          <w:szCs w:val="20"/>
-        </w:rPr>
-        <w:t>tableView</w:t>
-      </w:r>
-      <w:proofErr w:type="spellEnd"/>
-      <w:r>
-        <w:rPr>
-          <w:sz w:val="20"/>
-          <w:szCs w:val="20"/>
-        </w:rPr>
-        <w:t xml:space="preserve"> en </w:t>
-      </w:r>
-      <w:proofErr w:type="spellStart"/>
-      <w:r>
-        <w:rPr>
-          <w:sz w:val="20"/>
-          <w:szCs w:val="20"/>
-        </w:rPr>
-        <w:t>custom</w:t>
-      </w:r>
-      <w:proofErr w:type="spellEnd"/>
-      <w:r>
-        <w:rPr>
-          <w:sz w:val="20"/>
-          <w:szCs w:val="20"/>
-        </w:rPr>
+        <w:t>Sectie 7 ging over Forms en setting pages. Ik moest leren hoe je dingen moest kunnen gebruiken zoals een Switch, slider, stepper, entry en pickers. En wij moesten met de data van dat dingen doen. En met C# functionaliteiten geven zoals dingen te laten verdwijnen al druk je op een knop.</w:t>
+      </w:r>
+    </w:p>
+    <w:p>
+      <w:pPr>
+        <w:rPr>
+          <w:sz w:val="20"/>
+          <w:szCs w:val="20"/>
+        </w:rPr>
+      </w:pPr>
+      <w:r>
+        <w:rPr>
+          <w:sz w:val="20"/>
+          <w:szCs w:val="20"/>
+        </w:rPr>
+        <w:t>En het ging kort over Forms en hoe je het mooi kunt laten weergeven. Dat werd gedaan met een tableView en custom cells met XAML en C#. Zodat je zelf kunt bepalen waar alles staat. Zodat je er iets moois van kunt maken.</w:t>
+      </w:r>
+    </w:p>
+    <w:p>
+      <w:pPr>
+        <w:rPr>
+          <w:sz w:val="20"/>
+          <w:szCs w:val="20"/>
+        </w:rPr>
+      </w:pPr>
+      <w:r>
+        <w:rPr>
+          <w:sz w:val="20"/>
+          <w:szCs w:val="20"/>
+        </w:rPr>
+        <w:t>Later kreeg ik een ContactBook App Opdracht. Ik moest een soort van contactenboek maken waar je mensen aan kunt toevoegen. Soort van vrienden lijst achtige iets. En ik moest een database proberen te maken met SQLite om er voor te zorgen dat je een actuele database hebt. Zodat als je iets aanpast dat ook zo in de database wordt opgeslagen.</w:t>
+      </w:r>
+    </w:p>
+    <w:p>
+      <w:pPr>
+        <w:rPr>
+          <w:sz w:val="20"/>
+          <w:szCs w:val="20"/>
+        </w:rPr>
+      </w:pPr>
+    </w:p>
+    <w:p>
+      <w:pPr>
+        <w:rPr>
+          <w:sz w:val="20"/>
+          <w:szCs w:val="20"/>
+        </w:rPr>
+      </w:pPr>
+      <w:r>
+        <w:rPr>
+          <w:sz w:val="20"/>
+          <w:szCs w:val="20"/>
+        </w:rPr>
+        <w:br/>
+      </w:r>
+      <w:r>
+        <w:rPr>
+          <w:sz w:val="20"/>
+          <w:szCs w:val="20"/>
+        </w:rPr>
+        <w:tab/>
+      </w:r>
+      <w:r>
+        <w:rPr>
+          <w:sz w:val="20"/>
+          <w:szCs w:val="20"/>
+        </w:rPr>
+        <w:tab/>
         <w:t xml:space="preserve"> </w:t>
       </w:r>
-      <w:proofErr w:type="spellStart"/>
-      <w:r>
-        <w:rPr>
-          <w:sz w:val="20"/>
-          <w:szCs w:val="20"/>
-        </w:rPr>
-        <w:t>cells</w:t>
-      </w:r>
-      <w:proofErr w:type="spellEnd"/>
-      <w:r>
-        <w:rPr>
-          <w:sz w:val="20"/>
-          <w:szCs w:val="20"/>
-        </w:rPr>
-        <w:t xml:space="preserve"> met XAML en C#. Zodat je zelf kunt bepalen waar alles staat. Zodat je er iets moois van kunt maken.</w:t>
-      </w:r>
-    </w:p>
-    <w:p>
-      <w:pPr>
-        <w:rPr>
-          <w:sz w:val="20"/>
-          <w:szCs w:val="20"/>
-        </w:rPr>
-      </w:pPr>
-      <w:r>
-        <w:rPr>
-          <w:sz w:val="20"/>
-          <w:szCs w:val="20"/>
-        </w:rPr>
-        <w:t xml:space="preserve">Later kreeg ik een </w:t>
-      </w:r>
-      <w:proofErr w:type="spellStart"/>
-      <w:r>
-        <w:rPr>
-          <w:sz w:val="20"/>
-          <w:szCs w:val="20"/>
-        </w:rPr>
-        <w:t>ContactBook</w:t>
-      </w:r>
-      <w:proofErr w:type="spellEnd"/>
-      <w:r>
-        <w:rPr>
-          <w:sz w:val="20"/>
-          <w:szCs w:val="20"/>
-        </w:rPr>
-        <w:t xml:space="preserve"> App Opdracht. Ik moest een soort van contactenboek maken waar je mensen aan kunt toevoegen. Soort van vrienden lijst achtige iets. En ik moest een database proberen te maken met </w:t>
-      </w:r>
-      <w:proofErr w:type="spellStart"/>
-      <w:r>
-        <w:rPr>
-          <w:sz w:val="20"/>
-          <w:szCs w:val="20"/>
-        </w:rPr>
-        <w:t>SQLite</w:t>
-      </w:r>
-      <w:proofErr w:type="spellEnd"/>
-      <w:r>
-        <w:rPr>
-          <w:sz w:val="20"/>
-          <w:szCs w:val="20"/>
-        </w:rPr>
-        <w:t xml:space="preserve"> om er voor te zorgen dat je een actuele database hebt. Zodat als je iets aanpast dat ook zo in de database wordt opgeslagen.</w:t>
+    </w:p>
+    <w:p>
+      <w:pPr>
+        <w:rPr>
+          <w:sz w:val="20"/>
+          <w:szCs w:val="20"/>
+        </w:rPr>
+      </w:pPr>
+      <w:r>
+        <w:rPr>
+          <w:sz w:val="20"/>
+          <w:szCs w:val="20"/>
+        </w:rPr>
+        <w:br w:type="page"/>
+      </w:r>
+    </w:p>
+    <w:p>
+      <w:pPr>
+        <w:rPr>
+          <w:sz w:val="36"/>
+          <w:szCs w:val="36"/>
+        </w:rPr>
+      </w:pPr>
+      <w:r>
+        <w:rPr>
+          <w:sz w:val="36"/>
+          <w:szCs w:val="36"/>
+        </w:rPr>
+        <w:lastRenderedPageBreak/>
+        <w:t xml:space="preserve">Week </w:t>
+      </w:r>
+      <w:r>
+        <w:rPr>
+          <w:sz w:val="36"/>
+          <w:szCs w:val="36"/>
+        </w:rPr>
+        <w:t>3.</w:t>
+      </w:r>
+    </w:p>
+    <w:p>
+      <w:pPr>
+        <w:rPr>
+          <w:sz w:val="20"/>
+          <w:szCs w:val="20"/>
+        </w:rPr>
+      </w:pPr>
+      <w:r>
+        <w:rPr>
+          <w:sz w:val="20"/>
+          <w:szCs w:val="20"/>
+        </w:rPr>
+        <w:t xml:space="preserve">Ik was maandag de hele dag bezig geweest met SQLite. Er bleek een bug te zijn in mijn solution. Daardoor werkte het niet. Ik was er een paar uur mee bezig en kon het maar niet vinden. Uiteindelijk bleek dat het niet mijn </w:t>
+      </w:r>
+      <w:r>
+        <w:rPr>
+          <w:sz w:val="20"/>
+          <w:szCs w:val="20"/>
+        </w:rPr>
+        <w:t xml:space="preserve">SQLite </w:t>
+      </w:r>
+      <w:r>
+        <w:rPr>
+          <w:sz w:val="20"/>
+          <w:szCs w:val="20"/>
+        </w:rPr>
+        <w:t>database heeft aangemaakt. Dus begon ik maar opnieuw. Ik had alles in een nieuwe solution geplaatst. Dat zorgde ervoor dat het wel weer werkte. Nu de database voor elkaar was. Moest ik de contactbook verbinden met de database. Dat als je mensen toevoegt of verwijderd dat het automatisch wordt opgeslagen. Dat bleek erg lastig te zijn.</w:t>
+      </w:r>
+      <w:r>
+        <w:rPr>
+          <w:sz w:val="20"/>
+          <w:szCs w:val="20"/>
+        </w:rPr>
+        <w:t xml:space="preserve"> </w:t>
       </w:r>
       <w:bookmarkStart w:id="0" w:name="_GoBack"/>
       <w:bookmarkEnd w:id="0"/>
@@ -588,21 +344,6 @@
           <w:szCs w:val="20"/>
         </w:rPr>
       </w:pPr>
-    </w:p>
-    <w:p>
-      <w:pPr>
-        <w:rPr>
-          <w:sz w:val="20"/>
-          <w:szCs w:val="20"/>
-        </w:rPr>
-      </w:pPr>
-      <w:r>
-        <w:rPr>
-          <w:sz w:val="20"/>
-          <w:szCs w:val="20"/>
-        </w:rPr>
-        <w:br/>
-      </w:r>
       <w:r>
         <w:rPr>
           <w:sz w:val="20"/>

</xml_diff>

<commit_message>
uren registratie en logboek
bjhouden
</commit_message>
<xml_diff>
--- a/PaulLogboek.docx
+++ b/PaulLogboek.docx
@@ -36,7 +36,39 @@
           <w:sz w:val="20"/>
           <w:szCs w:val="20"/>
         </w:rPr>
-        <w:t xml:space="preserve">Wij zijn begonnen met een Udemy cursus. Het gaat over Xamarin. Wij moeten de basics van XAML leren. En hoe je simpele apps kan maken die je ook op Android of iOS kunt draaien. </w:t>
+        <w:t xml:space="preserve">Wij zijn begonnen met een </w:t>
+      </w:r>
+      <w:proofErr w:type="spellStart"/>
+      <w:r>
+        <w:rPr>
+          <w:sz w:val="20"/>
+          <w:szCs w:val="20"/>
+        </w:rPr>
+        <w:t>Udemy</w:t>
+      </w:r>
+      <w:proofErr w:type="spellEnd"/>
+      <w:r>
+        <w:rPr>
+          <w:sz w:val="20"/>
+          <w:szCs w:val="20"/>
+        </w:rPr>
+        <w:t xml:space="preserve"> cursus. Het gaat over </w:t>
+      </w:r>
+      <w:proofErr w:type="spellStart"/>
+      <w:r>
+        <w:rPr>
+          <w:sz w:val="20"/>
+          <w:szCs w:val="20"/>
+        </w:rPr>
+        <w:t>Xamarin</w:t>
+      </w:r>
+      <w:proofErr w:type="spellEnd"/>
+      <w:r>
+        <w:rPr>
+          <w:sz w:val="20"/>
+          <w:szCs w:val="20"/>
+        </w:rPr>
+        <w:t xml:space="preserve">. Wij moeten de basics van XAML leren. En hoe je simpele apps kan maken die je ook op Android of iOS kunt draaien. </w:t>
       </w:r>
     </w:p>
     <w:p>
@@ -66,7 +98,87 @@
           <w:sz w:val="20"/>
           <w:szCs w:val="20"/>
         </w:rPr>
-        <w:t>Later was ik bezig met de layout van Xaml. Het ging over hoe alles is ingedeeld, grids en absolute layouts. Ook was ik bezig met de opdracht. Ik had een telefoon layout gemaakt</w:t>
+        <w:t xml:space="preserve">Later was ik bezig met de </w:t>
+      </w:r>
+      <w:proofErr w:type="spellStart"/>
+      <w:r>
+        <w:rPr>
+          <w:sz w:val="20"/>
+          <w:szCs w:val="20"/>
+        </w:rPr>
+        <w:t>layout</w:t>
+      </w:r>
+      <w:proofErr w:type="spellEnd"/>
+      <w:r>
+        <w:rPr>
+          <w:sz w:val="20"/>
+          <w:szCs w:val="20"/>
+        </w:rPr>
+        <w:t xml:space="preserve"> van </w:t>
+      </w:r>
+      <w:proofErr w:type="spellStart"/>
+      <w:r>
+        <w:rPr>
+          <w:sz w:val="20"/>
+          <w:szCs w:val="20"/>
+        </w:rPr>
+        <w:t>Xaml</w:t>
+      </w:r>
+      <w:proofErr w:type="spellEnd"/>
+      <w:r>
+        <w:rPr>
+          <w:sz w:val="20"/>
+          <w:szCs w:val="20"/>
+        </w:rPr>
+        <w:t xml:space="preserve">. Het ging over hoe alles is ingedeeld, </w:t>
+      </w:r>
+      <w:proofErr w:type="spellStart"/>
+      <w:r>
+        <w:rPr>
+          <w:sz w:val="20"/>
+          <w:szCs w:val="20"/>
+        </w:rPr>
+        <w:t>grids</w:t>
+      </w:r>
+      <w:proofErr w:type="spellEnd"/>
+      <w:r>
+        <w:rPr>
+          <w:sz w:val="20"/>
+          <w:szCs w:val="20"/>
+        </w:rPr>
+        <w:t xml:space="preserve"> en absolute </w:t>
+      </w:r>
+      <w:proofErr w:type="spellStart"/>
+      <w:r>
+        <w:rPr>
+          <w:sz w:val="20"/>
+          <w:szCs w:val="20"/>
+        </w:rPr>
+        <w:t>layouts</w:t>
+      </w:r>
+      <w:proofErr w:type="spellEnd"/>
+      <w:r>
+        <w:rPr>
+          <w:sz w:val="20"/>
+          <w:szCs w:val="20"/>
+        </w:rPr>
+        <w:t xml:space="preserve">. Ook was ik bezig met de opdracht. Ik had een telefoon </w:t>
+      </w:r>
+      <w:proofErr w:type="spellStart"/>
+      <w:r>
+        <w:rPr>
+          <w:sz w:val="20"/>
+          <w:szCs w:val="20"/>
+        </w:rPr>
+        <w:t>layout</w:t>
+      </w:r>
+      <w:proofErr w:type="spellEnd"/>
+      <w:r>
+        <w:rPr>
+          <w:sz w:val="20"/>
+          <w:szCs w:val="20"/>
+        </w:rPr>
+        <w:t xml:space="preserve"> gemaakt</w:t>
       </w:r>
       <w:r>
         <w:rPr>
@@ -131,8 +243,17 @@
           <w:sz w:val="20"/>
           <w:szCs w:val="20"/>
         </w:rPr>
-        <w:t>Ik was vandaag begonnen met de vierde sectie. Dat ging over images. De opdrachten gingen over hoe je een icoon kan toevoegen. En hoe je dat op verschillende platformen kunt implementeren. Ook ging de hoofdstuk over hoe je plaatjes direct uit een bestand kunt toevoegen. Of via het internet. Ik leerde ook hoe je een plug-in kon toevoegen. Zodat je ronde plaatjes kunt hebben. Dat zit niet standaard in Xamarin</w:t>
-      </w:r>
+        <w:t xml:space="preserve">Ik was vandaag begonnen met de vierde sectie. Dat ging over images. De opdrachten gingen over hoe je een icoon kan toevoegen. En hoe je dat op verschillende platformen kunt implementeren. Ook ging de hoofdstuk over hoe je plaatjes direct uit een bestand kunt toevoegen. Of via het internet. Ik leerde ook hoe je een plug-in kon toevoegen. Zodat je ronde plaatjes kunt hebben. Dat zit niet standaard in </w:t>
+      </w:r>
+      <w:proofErr w:type="spellStart"/>
+      <w:r>
+        <w:rPr>
+          <w:sz w:val="20"/>
+          <w:szCs w:val="20"/>
+        </w:rPr>
+        <w:t>Xamarin</w:t>
+      </w:r>
+      <w:proofErr w:type="spellEnd"/>
       <w:r>
         <w:rPr>
           <w:sz w:val="20"/>
@@ -153,22 +274,159 @@
           <w:sz w:val="20"/>
           <w:szCs w:val="20"/>
         </w:rPr>
-        <w:t xml:space="preserve">Ook was ik met lists bezig. Wij moeten leren hoe je Items moest toevoegen en hoe je data in lijsten moest stoppen. Het begon simpel door eerst een lijst te laten zien. Later werd het wat uitgebreider. Ik moest data kunnen verwijderen binnen de app. En een soort van hele simpele Instagram maken. Wat automatisch lijsten bijwerkt. Wij leerden hoe je een searchbar moest implementeren en hoe je een pagina kan refreshen  door naar beneden te slepen. De laatste opdracht van lists was een Airbnb maken. Dus een soort van lijst waar je kan zien op welke datum welke vluchten aanwezig zijn. </w:t>
-      </w:r>
-    </w:p>
-    <w:p>
-      <w:pPr>
-        <w:rPr>
-          <w:sz w:val="20"/>
-          <w:szCs w:val="20"/>
-        </w:rPr>
-      </w:pPr>
-      <w:r>
-        <w:rPr>
-          <w:sz w:val="20"/>
-          <w:szCs w:val="20"/>
-        </w:rPr>
-        <w:t>Ik was ook bezig met Navigation. Ik leerde hoe je master detail pages moest maken. Maar ook hoe je tabbed pages moest maken. Ook ging het kort over popups en toolbar keuzes. Zodat je kan zien wat er allemaal mogelijk is. Met de master Detail page opdracht moest ik een simpele Instagram app maken. Dit keer met Master Detail pages. Zodat het wat interactiever wordt.</w:t>
+        <w:t xml:space="preserve">Ook was ik met </w:t>
+      </w:r>
+      <w:proofErr w:type="spellStart"/>
+      <w:r>
+        <w:rPr>
+          <w:sz w:val="20"/>
+          <w:szCs w:val="20"/>
+        </w:rPr>
+        <w:t>lists</w:t>
+      </w:r>
+      <w:proofErr w:type="spellEnd"/>
+      <w:r>
+        <w:rPr>
+          <w:sz w:val="20"/>
+          <w:szCs w:val="20"/>
+        </w:rPr>
+        <w:t xml:space="preserve"> bezig. Wij moeten leren hoe je Items moest toevoegen en hoe je data in lijsten moest stoppen. Het begon simpel door eerst een lijst te laten zien. Later werd het wat uitgebreider. Ik moest data kunnen verwijderen binnen de app. En een soort van hele simpele Instagram maken. Wat automatisch lijsten bijwerkt. Wij leerden hoe je een searchbar moest implementeren en hoe je een pagina kan </w:t>
+      </w:r>
+      <w:proofErr w:type="spellStart"/>
+      <w:proofErr w:type="gramStart"/>
+      <w:r>
+        <w:rPr>
+          <w:sz w:val="20"/>
+          <w:szCs w:val="20"/>
+        </w:rPr>
+        <w:t>refreshen</w:t>
+      </w:r>
+      <w:proofErr w:type="spellEnd"/>
+      <w:r>
+        <w:rPr>
+          <w:sz w:val="20"/>
+          <w:szCs w:val="20"/>
+        </w:rPr>
+        <w:t xml:space="preserve">  </w:t>
+      </w:r>
+      <w:proofErr w:type="gramEnd"/>
+      <w:r>
+        <w:rPr>
+          <w:sz w:val="20"/>
+          <w:szCs w:val="20"/>
+        </w:rPr>
+        <w:t xml:space="preserve">door naar beneden te slepen. De laatste opdracht van </w:t>
+      </w:r>
+      <w:proofErr w:type="spellStart"/>
+      <w:r>
+        <w:rPr>
+          <w:sz w:val="20"/>
+          <w:szCs w:val="20"/>
+        </w:rPr>
+        <w:t>lists</w:t>
+      </w:r>
+      <w:proofErr w:type="spellEnd"/>
+      <w:r>
+        <w:rPr>
+          <w:sz w:val="20"/>
+          <w:szCs w:val="20"/>
+        </w:rPr>
+        <w:t xml:space="preserve"> was een </w:t>
+      </w:r>
+      <w:proofErr w:type="spellStart"/>
+      <w:r>
+        <w:rPr>
+          <w:sz w:val="20"/>
+          <w:szCs w:val="20"/>
+        </w:rPr>
+        <w:t>Airbnb</w:t>
+      </w:r>
+      <w:proofErr w:type="spellEnd"/>
+      <w:r>
+        <w:rPr>
+          <w:sz w:val="20"/>
+          <w:szCs w:val="20"/>
+        </w:rPr>
+        <w:t xml:space="preserve"> maken. Dus een soort van lijst waar je kan zien op welke datum welke vluchten aanwezig zijn. </w:t>
+      </w:r>
+    </w:p>
+    <w:p>
+      <w:pPr>
+        <w:rPr>
+          <w:sz w:val="20"/>
+          <w:szCs w:val="20"/>
+        </w:rPr>
+      </w:pPr>
+      <w:r>
+        <w:rPr>
+          <w:sz w:val="20"/>
+          <w:szCs w:val="20"/>
+        </w:rPr>
+        <w:t xml:space="preserve">Ik was ook bezig met </w:t>
+      </w:r>
+      <w:proofErr w:type="spellStart"/>
+      <w:r>
+        <w:rPr>
+          <w:sz w:val="20"/>
+          <w:szCs w:val="20"/>
+        </w:rPr>
+        <w:t>Navigation</w:t>
+      </w:r>
+      <w:proofErr w:type="spellEnd"/>
+      <w:r>
+        <w:rPr>
+          <w:sz w:val="20"/>
+          <w:szCs w:val="20"/>
+        </w:rPr>
+        <w:t xml:space="preserve">. Ik leerde hoe je master detail pages moest maken. Maar ook hoe je </w:t>
+      </w:r>
+      <w:proofErr w:type="spellStart"/>
+      <w:r>
+        <w:rPr>
+          <w:sz w:val="20"/>
+          <w:szCs w:val="20"/>
+        </w:rPr>
+        <w:t>tabbed</w:t>
+      </w:r>
+      <w:proofErr w:type="spellEnd"/>
+      <w:r>
+        <w:rPr>
+          <w:sz w:val="20"/>
+          <w:szCs w:val="20"/>
+        </w:rPr>
+        <w:t xml:space="preserve"> pages moest maken. Ook ging het kort over </w:t>
+      </w:r>
+      <w:proofErr w:type="spellStart"/>
+      <w:r>
+        <w:rPr>
+          <w:sz w:val="20"/>
+          <w:szCs w:val="20"/>
+        </w:rPr>
+        <w:t>popups</w:t>
+      </w:r>
+      <w:proofErr w:type="spellEnd"/>
+      <w:r>
+        <w:rPr>
+          <w:sz w:val="20"/>
+          <w:szCs w:val="20"/>
+        </w:rPr>
+        <w:t xml:space="preserve"> en </w:t>
+      </w:r>
+      <w:proofErr w:type="spellStart"/>
+      <w:r>
+        <w:rPr>
+          <w:sz w:val="20"/>
+          <w:szCs w:val="20"/>
+        </w:rPr>
+        <w:t>toolbar</w:t>
+      </w:r>
+      <w:proofErr w:type="spellEnd"/>
+      <w:r>
+        <w:rPr>
+          <w:sz w:val="20"/>
+          <w:szCs w:val="20"/>
+        </w:rPr>
+        <w:t xml:space="preserve"> keuzes. Zodat je kan zien wat er allemaal mogelijk is. Met de master Detail page opdracht moest ik een simpele Instagram app maken. Dit keer met Master Detail pages. Zodat het wat interactiever wordt.</w:t>
       </w:r>
       <w:r>
         <w:rPr>
@@ -190,37 +448,149 @@
           <w:sz w:val="20"/>
           <w:szCs w:val="20"/>
         </w:rPr>
-        <w:t>Sectie 7 ging over Forms en setting pages. Ik moest leren hoe je dingen moest kunnen gebruiken zoals een Switch, slider, stepper, entry en pickers. En wij moesten met de data van dat dingen doen. En met C# functionaliteiten geven zoals dingen te laten verdwijnen al druk je op een knop.</w:t>
-      </w:r>
-    </w:p>
-    <w:p>
-      <w:pPr>
-        <w:rPr>
-          <w:sz w:val="20"/>
-          <w:szCs w:val="20"/>
-        </w:rPr>
-      </w:pPr>
-      <w:r>
-        <w:rPr>
-          <w:sz w:val="20"/>
-          <w:szCs w:val="20"/>
-        </w:rPr>
-        <w:t>En het ging kort over Forms en hoe je het mooi kunt laten weergeven. Dat werd gedaan met een tableView en custom cells met XAML en C#. Zodat je zelf kunt bepalen waar alles staat. Zodat je er iets moois van kunt maken.</w:t>
-      </w:r>
-    </w:p>
-    <w:p>
-      <w:pPr>
-        <w:rPr>
-          <w:sz w:val="20"/>
-          <w:szCs w:val="20"/>
-        </w:rPr>
-      </w:pPr>
-      <w:r>
-        <w:rPr>
-          <w:sz w:val="20"/>
-          <w:szCs w:val="20"/>
-        </w:rPr>
-        <w:t>Later kreeg ik een ContactBook App Opdracht. Ik moest een soort van contactenboek maken waar je mensen aan kunt toevoegen. Soort van vrienden lijst achtige iets. En ik moest een database proberen te maken met SQLite om er voor te zorgen dat je een actuele database hebt. Zodat als je iets aanpast dat ook zo in de database wordt opgeslagen.</w:t>
+        <w:t xml:space="preserve">Sectie 7 ging over Forms en setting pages. Ik moest leren hoe je dingen moest kunnen gebruiken zoals een Switch, slider, </w:t>
+      </w:r>
+      <w:proofErr w:type="spellStart"/>
+      <w:r>
+        <w:rPr>
+          <w:sz w:val="20"/>
+          <w:szCs w:val="20"/>
+        </w:rPr>
+        <w:t>stepper</w:t>
+      </w:r>
+      <w:proofErr w:type="spellEnd"/>
+      <w:r>
+        <w:rPr>
+          <w:sz w:val="20"/>
+          <w:szCs w:val="20"/>
+        </w:rPr>
+        <w:t xml:space="preserve">, entry en </w:t>
+      </w:r>
+      <w:proofErr w:type="spellStart"/>
+      <w:r>
+        <w:rPr>
+          <w:sz w:val="20"/>
+          <w:szCs w:val="20"/>
+        </w:rPr>
+        <w:t>pickers</w:t>
+      </w:r>
+      <w:proofErr w:type="spellEnd"/>
+      <w:r>
+        <w:rPr>
+          <w:sz w:val="20"/>
+          <w:szCs w:val="20"/>
+        </w:rPr>
+        <w:t>. En wij moesten met de data van dat dingen doen. En met C# functionaliteiten geven zoals dingen te laten verdwijnen al druk je op een knop.</w:t>
+      </w:r>
+    </w:p>
+    <w:p>
+      <w:pPr>
+        <w:rPr>
+          <w:sz w:val="20"/>
+          <w:szCs w:val="20"/>
+        </w:rPr>
+      </w:pPr>
+      <w:r>
+        <w:rPr>
+          <w:sz w:val="20"/>
+          <w:szCs w:val="20"/>
+        </w:rPr>
+        <w:t xml:space="preserve">En het ging kort over Forms en hoe je het mooi kunt laten weergeven. Dat werd gedaan met een </w:t>
+      </w:r>
+      <w:proofErr w:type="spellStart"/>
+      <w:r>
+        <w:rPr>
+          <w:sz w:val="20"/>
+          <w:szCs w:val="20"/>
+        </w:rPr>
+        <w:t>tableView</w:t>
+      </w:r>
+      <w:proofErr w:type="spellEnd"/>
+      <w:r>
+        <w:rPr>
+          <w:sz w:val="20"/>
+          <w:szCs w:val="20"/>
+        </w:rPr>
+        <w:t xml:space="preserve"> en </w:t>
+      </w:r>
+      <w:proofErr w:type="spellStart"/>
+      <w:r>
+        <w:rPr>
+          <w:sz w:val="20"/>
+          <w:szCs w:val="20"/>
+        </w:rPr>
+        <w:t>custom</w:t>
+      </w:r>
+      <w:proofErr w:type="spellEnd"/>
+      <w:r>
+        <w:rPr>
+          <w:sz w:val="20"/>
+          <w:szCs w:val="20"/>
+        </w:rPr>
+        <w:t xml:space="preserve"> </w:t>
+      </w:r>
+      <w:proofErr w:type="spellStart"/>
+      <w:r>
+        <w:rPr>
+          <w:sz w:val="20"/>
+          <w:szCs w:val="20"/>
+        </w:rPr>
+        <w:t>cells</w:t>
+      </w:r>
+      <w:proofErr w:type="spellEnd"/>
+      <w:r>
+        <w:rPr>
+          <w:sz w:val="20"/>
+          <w:szCs w:val="20"/>
+        </w:rPr>
+        <w:t xml:space="preserve"> met XAML en C#. Zodat je zelf kunt bepalen waar alles staat. Zodat je er iets moois van kunt maken.</w:t>
+      </w:r>
+    </w:p>
+    <w:p>
+      <w:pPr>
+        <w:rPr>
+          <w:sz w:val="20"/>
+          <w:szCs w:val="20"/>
+        </w:rPr>
+      </w:pPr>
+      <w:r>
+        <w:rPr>
+          <w:sz w:val="20"/>
+          <w:szCs w:val="20"/>
+        </w:rPr>
+        <w:t xml:space="preserve">Later kreeg ik een </w:t>
+      </w:r>
+      <w:proofErr w:type="spellStart"/>
+      <w:r>
+        <w:rPr>
+          <w:sz w:val="20"/>
+          <w:szCs w:val="20"/>
+        </w:rPr>
+        <w:t>ContactBook</w:t>
+      </w:r>
+      <w:proofErr w:type="spellEnd"/>
+      <w:r>
+        <w:rPr>
+          <w:sz w:val="20"/>
+          <w:szCs w:val="20"/>
+        </w:rPr>
+        <w:t xml:space="preserve"> App Opdracht. Ik moest een soort van contactenboek maken waar je mensen aan kunt toevoegen. Soort van vrienden lijst achtige iets. En ik moest een database proberen te maken met </w:t>
+      </w:r>
+      <w:proofErr w:type="spellStart"/>
+      <w:r>
+        <w:rPr>
+          <w:sz w:val="20"/>
+          <w:szCs w:val="20"/>
+        </w:rPr>
+        <w:t>SQLite</w:t>
+      </w:r>
+      <w:proofErr w:type="spellEnd"/>
+      <w:r>
+        <w:rPr>
+          <w:sz w:val="20"/>
+          <w:szCs w:val="20"/>
+        </w:rPr>
+        <w:t xml:space="preserve"> om er voor te zorgen dat je een actuele database hebt. Zodat als je iets aanpast dat ook zo in de database wordt opgeslagen.</w:t>
       </w:r>
     </w:p>
     <w:p>
@@ -311,31 +681,239 @@
           <w:sz w:val="20"/>
           <w:szCs w:val="20"/>
         </w:rPr>
-        <w:t xml:space="preserve">Ik was maandag de hele dag bezig geweest met SQLite. Er bleek een bug te zijn in mijn solution. Daardoor werkte het niet. Ik was er een paar uur mee bezig en kon het maar niet vinden. Uiteindelijk bleek dat het niet mijn </w:t>
-      </w:r>
-      <w:r>
-        <w:rPr>
-          <w:sz w:val="20"/>
-          <w:szCs w:val="20"/>
-        </w:rPr>
-        <w:t xml:space="preserve">SQLite </w:t>
-      </w:r>
-      <w:r>
-        <w:rPr>
-          <w:sz w:val="20"/>
-          <w:szCs w:val="20"/>
-        </w:rPr>
-        <w:t>database heeft aangemaakt. Dus begon ik maar opnieuw. Ik had alles in een nieuwe solution geplaatst. Dat zorgde ervoor dat het wel weer werkte. Nu de database voor elkaar was. Moest ik de contactbook verbinden met de database. Dat als je mensen toevoegt of verwijderd dat het automatisch wordt opgeslagen. Dat bleek erg lastig te zijn.</w:t>
-      </w:r>
+        <w:t xml:space="preserve">Ik was maandag de hele dag bezig geweest met </w:t>
+      </w:r>
+      <w:proofErr w:type="spellStart"/>
+      <w:r>
+        <w:rPr>
+          <w:sz w:val="20"/>
+          <w:szCs w:val="20"/>
+        </w:rPr>
+        <w:t>SQLite</w:t>
+      </w:r>
+      <w:proofErr w:type="spellEnd"/>
+      <w:r>
+        <w:rPr>
+          <w:sz w:val="20"/>
+          <w:szCs w:val="20"/>
+        </w:rPr>
+        <w:t xml:space="preserve">. Er bleek een bug te zijn in mijn solution. Daardoor werkte het niet. Ik was er een paar uur mee bezig en kon het maar niet vinden. Uiteindelijk bleek dat het niet mijn </w:t>
+      </w:r>
+      <w:proofErr w:type="spellStart"/>
+      <w:r>
+        <w:rPr>
+          <w:sz w:val="20"/>
+          <w:szCs w:val="20"/>
+        </w:rPr>
+        <w:t>SQLite</w:t>
+      </w:r>
+      <w:proofErr w:type="spellEnd"/>
       <w:r>
         <w:rPr>
           <w:sz w:val="20"/>
           <w:szCs w:val="20"/>
         </w:rPr>
         <w:t xml:space="preserve"> </w:t>
+      </w:r>
+      <w:r>
+        <w:rPr>
+          <w:sz w:val="20"/>
+          <w:szCs w:val="20"/>
+        </w:rPr>
+        <w:t xml:space="preserve">database heeft aangemaakt. Dus begon ik maar opnieuw. Ik had alles in een nieuwe solution geplaatst. Dat zorgde ervoor dat het wel weer werkte. Nu de database voor elkaar was. Moest ik de </w:t>
+      </w:r>
+      <w:proofErr w:type="spellStart"/>
+      <w:r>
+        <w:rPr>
+          <w:sz w:val="20"/>
+          <w:szCs w:val="20"/>
+        </w:rPr>
+        <w:t>contactbook</w:t>
+      </w:r>
+      <w:proofErr w:type="spellEnd"/>
+      <w:r>
+        <w:rPr>
+          <w:sz w:val="20"/>
+          <w:szCs w:val="20"/>
+        </w:rPr>
+        <w:t xml:space="preserve"> verbinden met de database. Dat als je mensen toevoegt of verwijderd dat het automatisch wordt opgeslagen. Dat bleek erg lastig te zijn.</w:t>
+      </w:r>
+      <w:r>
+        <w:rPr>
+          <w:sz w:val="20"/>
+          <w:szCs w:val="20"/>
+        </w:rPr>
+        <w:t xml:space="preserve"> Ik was bezig met een </w:t>
+      </w:r>
+      <w:proofErr w:type="spellStart"/>
+      <w:r>
+        <w:rPr>
+          <w:sz w:val="20"/>
+          <w:szCs w:val="20"/>
+        </w:rPr>
+        <w:t>api</w:t>
+      </w:r>
+      <w:proofErr w:type="spellEnd"/>
+      <w:r>
+        <w:rPr>
+          <w:sz w:val="20"/>
+          <w:szCs w:val="20"/>
+        </w:rPr>
+        <w:t xml:space="preserve"> toe te voegen aan </w:t>
+      </w:r>
+      <w:proofErr w:type="spellStart"/>
+      <w:r>
+        <w:rPr>
+          <w:sz w:val="20"/>
+          <w:szCs w:val="20"/>
+        </w:rPr>
+        <w:t>Xamarin</w:t>
+      </w:r>
+      <w:proofErr w:type="spellEnd"/>
+      <w:r>
+        <w:rPr>
+          <w:sz w:val="20"/>
+          <w:szCs w:val="20"/>
+        </w:rPr>
+        <w:t xml:space="preserve">. Ik moest met een </w:t>
+      </w:r>
+      <w:proofErr w:type="spellStart"/>
+      <w:r>
+        <w:rPr>
+          <w:sz w:val="20"/>
+          <w:szCs w:val="20"/>
+        </w:rPr>
+        <w:t>api</w:t>
+      </w:r>
+      <w:proofErr w:type="spellEnd"/>
+      <w:r>
+        <w:rPr>
+          <w:sz w:val="20"/>
+          <w:szCs w:val="20"/>
+        </w:rPr>
+        <w:t xml:space="preserve"> </w:t>
+      </w:r>
+      <w:proofErr w:type="spellStart"/>
+      <w:proofErr w:type="gramStart"/>
+      <w:r>
+        <w:rPr>
+          <w:sz w:val="20"/>
+          <w:szCs w:val="20"/>
+        </w:rPr>
+        <w:t>key</w:t>
+      </w:r>
+      <w:proofErr w:type="spellEnd"/>
+      <w:r>
+        <w:rPr>
+          <w:sz w:val="20"/>
+          <w:szCs w:val="20"/>
+        </w:rPr>
+        <w:t xml:space="preserve">  </w:t>
+      </w:r>
+      <w:proofErr w:type="gramEnd"/>
+      <w:r>
+        <w:rPr>
+          <w:sz w:val="20"/>
+          <w:szCs w:val="20"/>
+        </w:rPr>
+        <w:t xml:space="preserve">een simpele app maken. Alleen de </w:t>
+      </w:r>
+      <w:proofErr w:type="spellStart"/>
+      <w:r>
+        <w:rPr>
+          <w:sz w:val="20"/>
+          <w:szCs w:val="20"/>
+        </w:rPr>
+        <w:t>api</w:t>
+      </w:r>
+      <w:proofErr w:type="spellEnd"/>
+      <w:r>
+        <w:rPr>
+          <w:sz w:val="20"/>
+          <w:szCs w:val="20"/>
+        </w:rPr>
+        <w:t xml:space="preserve"> </w:t>
+      </w:r>
+      <w:proofErr w:type="spellStart"/>
+      <w:r>
+        <w:rPr>
+          <w:sz w:val="20"/>
+          <w:szCs w:val="20"/>
+        </w:rPr>
+        <w:t>key</w:t>
+      </w:r>
+      <w:proofErr w:type="spellEnd"/>
+      <w:r>
+        <w:rPr>
+          <w:sz w:val="20"/>
+          <w:szCs w:val="20"/>
+        </w:rPr>
+        <w:t xml:space="preserve"> was niet meer beschikbaar. Dus moesten wij een andere </w:t>
+      </w:r>
+      <w:proofErr w:type="spellStart"/>
+      <w:r>
+        <w:rPr>
+          <w:sz w:val="20"/>
+          <w:szCs w:val="20"/>
+        </w:rPr>
+        <w:t>api</w:t>
+      </w:r>
+      <w:proofErr w:type="spellEnd"/>
+      <w:r>
+        <w:rPr>
+          <w:sz w:val="20"/>
+          <w:szCs w:val="20"/>
+        </w:rPr>
+        <w:t xml:space="preserve"> </w:t>
+      </w:r>
+      <w:proofErr w:type="spellStart"/>
+      <w:r>
+        <w:rPr>
+          <w:sz w:val="20"/>
+          <w:szCs w:val="20"/>
+        </w:rPr>
+        <w:t>key</w:t>
+      </w:r>
+      <w:proofErr w:type="spellEnd"/>
+      <w:r>
+        <w:rPr>
+          <w:sz w:val="20"/>
+          <w:szCs w:val="20"/>
+        </w:rPr>
+        <w:t xml:space="preserve"> gebruiken. Dat was lastig want de hele opdracht werd anders. Waardoor het moeilijk was om alles te vinden. En daardoor lukte het niet. Dus begon ik maar op een andere manier het te fixen. </w:t>
+      </w:r>
+      <w:r>
+        <w:rPr>
+          <w:sz w:val="20"/>
+          <w:szCs w:val="20"/>
+        </w:rPr>
+        <w:t xml:space="preserve">Ik had een app geschreven maar die kon ik niet verkend krijgen omdat de </w:t>
+      </w:r>
+      <w:proofErr w:type="spellStart"/>
+      <w:r>
+        <w:rPr>
+          <w:sz w:val="20"/>
+          <w:szCs w:val="20"/>
+        </w:rPr>
+        <w:t>url</w:t>
+      </w:r>
+      <w:proofErr w:type="spellEnd"/>
+      <w:r>
+        <w:rPr>
+          <w:sz w:val="20"/>
+          <w:szCs w:val="20"/>
+        </w:rPr>
+        <w:t xml:space="preserve"> niet meer klopt.</w:t>
       </w:r>
       <w:bookmarkStart w:id="0" w:name="_GoBack"/>
       <w:bookmarkEnd w:id="0"/>
+      <w:r>
+        <w:rPr>
+          <w:sz w:val="20"/>
+          <w:szCs w:val="20"/>
+        </w:rPr>
+        <w:t xml:space="preserve"> </w:t>
+      </w:r>
     </w:p>
     <w:p>
       <w:pPr>

</xml_diff>